<commit_message>
updated deployment to include python and sqlite
</commit_message>
<xml_diff>
--- a/documentation/Deployment.docx
+++ b/documentation/Deployment.docx
@@ -73,7 +73,41 @@
             <w14:round/>
           </w14:textOutline>
         </w:rPr>
-        <w:t>Make sure git for command line is installed.</w:t>
+        <w:t>Make sure git for command line</w:t>
+      </w:r>
+      <w:r>
+        <w:rPr>
+          <w:color w:val="000000" w:themeColor="text1"/>
+          <w14:shadow w14:blurRad="38100" w14:dist="19050" w14:dir="2700000" w14:sx="100000" w14:sy="100000" w14:kx="0" w14:ky="0" w14:algn="tl">
+            <w14:schemeClr w14:val="dk1">
+              <w14:alpha w14:val="60000"/>
+            </w14:schemeClr>
+          </w14:shadow>
+          <w14:textOutline w14:w="0" w14:cap="flat" w14:cmpd="sng" w14:algn="ctr">
+            <w14:noFill/>
+            <w14:prstDash w14:val="solid"/>
+            <w14:round/>
+          </w14:textOutline>
+        </w:rPr>
+        <w:t>, python, and SQLite</w:t>
+      </w:r>
+      <w:bookmarkStart w:id="0" w:name="_GoBack"/>
+      <w:bookmarkEnd w:id="0"/>
+      <w:r>
+        <w:rPr>
+          <w:color w:val="000000" w:themeColor="text1"/>
+          <w14:shadow w14:blurRad="38100" w14:dist="19050" w14:dir="2700000" w14:sx="100000" w14:sy="100000" w14:kx="0" w14:ky="0" w14:algn="tl">
+            <w14:schemeClr w14:val="dk1">
+              <w14:alpha w14:val="60000"/>
+            </w14:schemeClr>
+          </w14:shadow>
+          <w14:textOutline w14:w="0" w14:cap="flat" w14:cmpd="sng" w14:algn="ctr">
+            <w14:noFill/>
+            <w14:prstDash w14:val="solid"/>
+            <w14:round/>
+          </w14:textOutline>
+        </w:rPr>
+        <w:t xml:space="preserve"> is installed.</w:t>
       </w:r>
     </w:p>
     <w:p>
@@ -1636,8 +1670,6 @@
         </w:rPr>
         <w:t xml:space="preserve"> The soundboard will load and work.</w:t>
       </w:r>
-      <w:bookmarkStart w:id="0" w:name="_GoBack"/>
-      <w:bookmarkEnd w:id="0"/>
     </w:p>
     <w:p>
       <w:pPr>

</xml_diff>